<commit_message>
Manutenção na Declaração do Problema
</commit_message>
<xml_diff>
--- a/7. Declaração do Problema.docx
+++ b/7. Declaração do Problema.docx
@@ -99,7 +99,23 @@
           <w:sz w:val="24"/>
           <w:szCs w:val="24"/>
         </w:rPr>
-        <w:t xml:space="preserve"> via WhatsApp, </w:t>
+        <w:t xml:space="preserve"> via WhatsApp</w:t>
+      </w:r>
+      <w:r>
+        <w:rPr>
+          <w:rFonts w:ascii="Arial" w:hAnsi="Arial" w:cs="Arial"/>
+          <w:sz w:val="24"/>
+          <w:szCs w:val="24"/>
+        </w:rPr>
+        <w:t xml:space="preserve"> referente as excursões</w:t>
+      </w:r>
+      <w:r>
+        <w:rPr>
+          <w:rFonts w:ascii="Arial" w:hAnsi="Arial" w:cs="Arial"/>
+          <w:sz w:val="24"/>
+          <w:szCs w:val="24"/>
+        </w:rPr>
+        <w:t xml:space="preserve">, </w:t>
       </w:r>
       <w:r>
         <w:rPr>

</xml_diff>